<commit_message>
diagram bazy danych nowy + usuniecie pustych metod
</commit_message>
<xml_diff>
--- a/Platforma Wymiany Idei.docx
+++ b/Platforma Wymiany Idei.docx
@@ -1655,27 +1655,14 @@
       <w:r>
         <w:t xml:space="preserve">Rysunek </w:t>
       </w:r>
-      <w:r>
-        <w:fldChar w:fldCharType="begin"/>
-      </w:r>
-      <w:r>
-        <w:instrText xml:space="preserve"> SEQ Rysunek \* ARABIC </w:instrText>
-      </w:r>
-      <w:r>
-        <w:fldChar w:fldCharType="separate"/>
-      </w:r>
-      <w:r>
-        <w:rPr>
-          <w:noProof/>
-        </w:rPr>
-        <w:t>1</w:t>
-      </w:r>
-      <w:r>
-        <w:rPr>
-          <w:noProof/>
-        </w:rPr>
-        <w:fldChar w:fldCharType="end"/>
-      </w:r>
+      <w:fldSimple w:instr=" SEQ Rysunek \* ARABIC ">
+        <w:r>
+          <w:rPr>
+            <w:noProof/>
+          </w:rPr>
+          <w:t>1</w:t>
+        </w:r>
+      </w:fldSimple>
       <w:r>
         <w:t>: Diagram przypadków użycia platformy</w:t>
       </w:r>
@@ -2446,8 +2433,6 @@
       <w:pPr>
         <w:pStyle w:val="Nagwek2"/>
       </w:pPr>
-      <w:bookmarkStart w:id="0" w:name="_GoBack"/>
-      <w:bookmarkEnd w:id="0"/>
       <w:r>
         <w:t>Użyte technologie</w:t>
       </w:r>
@@ -2812,27 +2797,14 @@
       <w:r>
         <w:t xml:space="preserve">Rysunek </w:t>
       </w:r>
-      <w:r>
-        <w:fldChar w:fldCharType="begin"/>
-      </w:r>
-      <w:r>
-        <w:instrText xml:space="preserve"> SEQ Rysunek \* ARABIC </w:instrText>
-      </w:r>
-      <w:r>
-        <w:fldChar w:fldCharType="separate"/>
-      </w:r>
-      <w:r>
-        <w:rPr>
-          <w:noProof/>
-        </w:rPr>
-        <w:t>2</w:t>
-      </w:r>
-      <w:r>
-        <w:rPr>
-          <w:noProof/>
-        </w:rPr>
-        <w:fldChar w:fldCharType="end"/>
-      </w:r>
+      <w:fldSimple w:instr=" SEQ Rysunek \* ARABIC ">
+        <w:r>
+          <w:rPr>
+            <w:noProof/>
+          </w:rPr>
+          <w:t>2</w:t>
+        </w:r>
+      </w:fldSimple>
       <w:r>
         <w:t>: Strona główna serwisu - lista pomysłów</w:t>
       </w:r>
@@ -2978,27 +2950,14 @@
       <w:r>
         <w:t xml:space="preserve">Rysunek </w:t>
       </w:r>
-      <w:r>
-        <w:fldChar w:fldCharType="begin"/>
-      </w:r>
-      <w:r>
-        <w:instrText xml:space="preserve"> SEQ Rysunek \* ARABIC </w:instrText>
-      </w:r>
-      <w:r>
-        <w:fldChar w:fldCharType="separate"/>
-      </w:r>
-      <w:r>
-        <w:rPr>
-          <w:noProof/>
-        </w:rPr>
-        <w:t>3</w:t>
-      </w:r>
-      <w:r>
-        <w:rPr>
-          <w:noProof/>
-        </w:rPr>
-        <w:fldChar w:fldCharType="end"/>
-      </w:r>
+      <w:fldSimple w:instr=" SEQ Rysunek \* ARABIC ">
+        <w:r>
+          <w:rPr>
+            <w:noProof/>
+          </w:rPr>
+          <w:t>3</w:t>
+        </w:r>
+      </w:fldSimple>
       <w:r>
         <w:t>: Widok pojedynczego pomysłu</w:t>
       </w:r>
@@ -3141,30 +3100,14 @@
       <w:r>
         <w:t xml:space="preserve">Rysunek </w:t>
       </w:r>
-      <w:r>
-        <w:fldChar w:fldCharType="begin"/>
-      </w:r>
-      <w:r>
-        <w:instrText xml:space="preserve"> SEQ </w:instrText>
-      </w:r>
-      <w:r>
-        <w:instrText xml:space="preserve">Rysunek \* ARABIC </w:instrText>
-      </w:r>
-      <w:r>
-        <w:fldChar w:fldCharType="separate"/>
-      </w:r>
-      <w:r>
-        <w:rPr>
-          <w:noProof/>
-        </w:rPr>
-        <w:t>4</w:t>
-      </w:r>
-      <w:r>
-        <w:rPr>
-          <w:noProof/>
-        </w:rPr>
-        <w:fldChar w:fldCharType="end"/>
-      </w:r>
+      <w:fldSimple w:instr=" SEQ Rysunek \* ARABIC ">
+        <w:r>
+          <w:rPr>
+            <w:noProof/>
+          </w:rPr>
+          <w:t>4</w:t>
+        </w:r>
+      </w:fldSimple>
       <w:r>
         <w:t>: Widok</w:t>
       </w:r>
@@ -3277,27 +3220,14 @@
       <w:r>
         <w:t xml:space="preserve">Rysunek </w:t>
       </w:r>
-      <w:r>
-        <w:fldChar w:fldCharType="begin"/>
-      </w:r>
-      <w:r>
-        <w:instrText xml:space="preserve"> SEQ Rysunek \* ARABIC </w:instrText>
-      </w:r>
-      <w:r>
-        <w:fldChar w:fldCharType="separate"/>
-      </w:r>
-      <w:r>
-        <w:rPr>
-          <w:noProof/>
-        </w:rPr>
-        <w:t>5</w:t>
-      </w:r>
-      <w:r>
-        <w:rPr>
-          <w:noProof/>
-        </w:rPr>
-        <w:fldChar w:fldCharType="end"/>
-      </w:r>
+      <w:fldSimple w:instr=" SEQ Rysunek \* ARABIC ">
+        <w:r>
+          <w:rPr>
+            <w:noProof/>
+          </w:rPr>
+          <w:t>5</w:t>
+        </w:r>
+      </w:fldSimple>
       <w:r>
         <w:t>: Widok edycji pomysłu</w:t>
       </w:r>
@@ -3406,27 +3336,14 @@
       <w:r>
         <w:t xml:space="preserve">Rysunek </w:t>
       </w:r>
-      <w:r>
-        <w:fldChar w:fldCharType="begin"/>
-      </w:r>
-      <w:r>
-        <w:instrText xml:space="preserve"> SEQ Rysunek \* ARABIC </w:instrText>
-      </w:r>
-      <w:r>
-        <w:fldChar w:fldCharType="separate"/>
-      </w:r>
-      <w:r>
-        <w:rPr>
-          <w:noProof/>
-        </w:rPr>
-        <w:t>6</w:t>
-      </w:r>
-      <w:r>
-        <w:rPr>
-          <w:noProof/>
-        </w:rPr>
-        <w:fldChar w:fldCharType="end"/>
-      </w:r>
+      <w:fldSimple w:instr=" SEQ Rysunek \* ARABIC ">
+        <w:r>
+          <w:rPr>
+            <w:noProof/>
+          </w:rPr>
+          <w:t>6</w:t>
+        </w:r>
+      </w:fldSimple>
       <w:r>
         <w:t xml:space="preserve">: Widok </w:t>
       </w:r>
@@ -3584,27 +3501,14 @@
       <w:r>
         <w:t xml:space="preserve">Rysunek </w:t>
       </w:r>
-      <w:r>
-        <w:fldChar w:fldCharType="begin"/>
-      </w:r>
-      <w:r>
-        <w:instrText xml:space="preserve"> SEQ Rysunek \* ARABIC </w:instrText>
-      </w:r>
-      <w:r>
-        <w:fldChar w:fldCharType="separate"/>
-      </w:r>
-      <w:r>
-        <w:rPr>
-          <w:noProof/>
-        </w:rPr>
-        <w:t>7</w:t>
-      </w:r>
-      <w:r>
-        <w:rPr>
-          <w:noProof/>
-        </w:rPr>
-        <w:fldChar w:fldCharType="end"/>
-      </w:r>
+      <w:fldSimple w:instr=" SEQ Rysunek \* ARABIC ">
+        <w:r>
+          <w:rPr>
+            <w:noProof/>
+          </w:rPr>
+          <w:t>7</w:t>
+        </w:r>
+      </w:fldSimple>
       <w:r>
         <w:t>: Widok edycji profilu użytkownika</w:t>
       </w:r>
@@ -3725,27 +3629,14 @@
       <w:r>
         <w:t xml:space="preserve">Rysunek </w:t>
       </w:r>
-      <w:r>
-        <w:fldChar w:fldCharType="begin"/>
-      </w:r>
-      <w:r>
-        <w:instrText xml:space="preserve"> SEQ Rysunek \* ARABIC </w:instrText>
-      </w:r>
-      <w:r>
-        <w:fldChar w:fldCharType="separate"/>
-      </w:r>
-      <w:r>
-        <w:rPr>
-          <w:noProof/>
-        </w:rPr>
-        <w:t>8</w:t>
-      </w:r>
-      <w:r>
-        <w:rPr>
-          <w:noProof/>
-        </w:rPr>
-        <w:fldChar w:fldCharType="end"/>
-      </w:r>
+      <w:fldSimple w:instr=" SEQ Rysunek \* ARABIC ">
+        <w:r>
+          <w:rPr>
+            <w:noProof/>
+          </w:rPr>
+          <w:t>8</w:t>
+        </w:r>
+      </w:fldSimple>
       <w:r>
         <w:t>: Widok edycji CV</w:t>
       </w:r>
@@ -3852,27 +3743,14 @@
       <w:r>
         <w:t xml:space="preserve">Rysunek </w:t>
       </w:r>
-      <w:r>
-        <w:fldChar w:fldCharType="begin"/>
-      </w:r>
-      <w:r>
-        <w:instrText xml:space="preserve"> SEQ Rysunek \* ARABIC </w:instrText>
-      </w:r>
-      <w:r>
-        <w:fldChar w:fldCharType="separate"/>
-      </w:r>
-      <w:r>
-        <w:rPr>
-          <w:noProof/>
-        </w:rPr>
-        <w:t>9</w:t>
-      </w:r>
-      <w:r>
-        <w:rPr>
-          <w:noProof/>
-        </w:rPr>
-        <w:fldChar w:fldCharType="end"/>
-      </w:r>
+      <w:fldSimple w:instr=" SEQ Rysunek \* ARABIC ">
+        <w:r>
+          <w:rPr>
+            <w:noProof/>
+          </w:rPr>
+          <w:t>9</w:t>
+        </w:r>
+      </w:fldSimple>
       <w:r>
         <w:t xml:space="preserve">: Widok szukania po </w:t>
       </w:r>
@@ -4016,27 +3894,14 @@
       <w:r>
         <w:t xml:space="preserve">Rysunek </w:t>
       </w:r>
-      <w:r>
-        <w:fldChar w:fldCharType="begin"/>
-      </w:r>
-      <w:r>
-        <w:instrText xml:space="preserve"> SEQ Rysunek \* ARABIC </w:instrText>
-      </w:r>
-      <w:r>
-        <w:fldChar w:fldCharType="separate"/>
-      </w:r>
-      <w:r>
-        <w:rPr>
-          <w:noProof/>
-        </w:rPr>
-        <w:t>10</w:t>
-      </w:r>
-      <w:r>
-        <w:rPr>
-          <w:noProof/>
-        </w:rPr>
-        <w:fldChar w:fldCharType="end"/>
-      </w:r>
+      <w:fldSimple w:instr=" SEQ Rysunek \* ARABIC ">
+        <w:r>
+          <w:rPr>
+            <w:noProof/>
+          </w:rPr>
+          <w:t>10</w:t>
+        </w:r>
+      </w:fldSimple>
       <w:r>
         <w:t xml:space="preserve">: Widok </w:t>
       </w:r>
@@ -4146,27 +4011,14 @@
       <w:r>
         <w:t xml:space="preserve">Rysunek </w:t>
       </w:r>
-      <w:r>
-        <w:fldChar w:fldCharType="begin"/>
-      </w:r>
-      <w:r>
-        <w:instrText xml:space="preserve"> SEQ Rysunek \* ARABIC </w:instrText>
-      </w:r>
-      <w:r>
-        <w:fldChar w:fldCharType="separate"/>
-      </w:r>
-      <w:r>
-        <w:rPr>
-          <w:noProof/>
-        </w:rPr>
-        <w:t>11</w:t>
-      </w:r>
-      <w:r>
-        <w:rPr>
-          <w:noProof/>
-        </w:rPr>
-        <w:fldChar w:fldCharType="end"/>
-      </w:r>
+      <w:fldSimple w:instr=" SEQ Rysunek \* ARABIC ">
+        <w:r>
+          <w:rPr>
+            <w:noProof/>
+          </w:rPr>
+          <w:t>11</w:t>
+        </w:r>
+      </w:fldSimple>
       <w:r>
         <w:t>: Widok logowania</w:t>
       </w:r>
@@ -4282,27 +4134,14 @@
       <w:r>
         <w:t xml:space="preserve">Rysunek </w:t>
       </w:r>
-      <w:r>
-        <w:fldChar w:fldCharType="begin"/>
-      </w:r>
-      <w:r>
-        <w:instrText xml:space="preserve"> SEQ Rysunek \* ARABIC </w:instrText>
-      </w:r>
-      <w:r>
-        <w:fldChar w:fldCharType="separate"/>
-      </w:r>
-      <w:r>
-        <w:rPr>
-          <w:noProof/>
-        </w:rPr>
-        <w:t>12</w:t>
-      </w:r>
-      <w:r>
-        <w:rPr>
-          <w:noProof/>
-        </w:rPr>
-        <w:fldChar w:fldCharType="end"/>
-      </w:r>
+      <w:fldSimple w:instr=" SEQ Rysunek \* ARABIC ">
+        <w:r>
+          <w:rPr>
+            <w:noProof/>
+          </w:rPr>
+          <w:t>12</w:t>
+        </w:r>
+      </w:fldSimple>
       <w:r>
         <w:t>: Widok rejestracji nowego konta</w:t>
       </w:r>
@@ -4481,30 +4320,14 @@
       <w:r>
         <w:t xml:space="preserve">Rysunek </w:t>
       </w:r>
-      <w:r>
-        <w:fldChar w:fldCharType="begin"/>
-      </w:r>
-      <w:r>
-        <w:instrText xml:space="preserve"> SEQ Rysun</w:instrText>
-      </w:r>
-      <w:r>
-        <w:instrText xml:space="preserve">ek \* ARABIC </w:instrText>
-      </w:r>
-      <w:r>
-        <w:fldChar w:fldCharType="separate"/>
-      </w:r>
-      <w:r>
-        <w:rPr>
-          <w:noProof/>
-        </w:rPr>
-        <w:t>13</w:t>
-      </w:r>
-      <w:r>
-        <w:rPr>
-          <w:noProof/>
-        </w:rPr>
-        <w:fldChar w:fldCharType="end"/>
-      </w:r>
+      <w:fldSimple w:instr=" SEQ Rysunek \* ARABIC ">
+        <w:r>
+          <w:rPr>
+            <w:noProof/>
+          </w:rPr>
+          <w:t>13</w:t>
+        </w:r>
+      </w:fldSimple>
       <w:r>
         <w:t xml:space="preserve">: Diagram klas w pliku </w:t>
       </w:r>
@@ -4615,27 +4438,14 @@
       <w:r>
         <w:t xml:space="preserve">Rysunek </w:t>
       </w:r>
-      <w:r>
-        <w:fldChar w:fldCharType="begin"/>
-      </w:r>
-      <w:r>
-        <w:instrText xml:space="preserve"> SEQ Rysunek \* ARABIC </w:instrText>
-      </w:r>
-      <w:r>
-        <w:fldChar w:fldCharType="separate"/>
-      </w:r>
-      <w:r>
-        <w:rPr>
-          <w:noProof/>
-        </w:rPr>
-        <w:t>14</w:t>
-      </w:r>
-      <w:r>
-        <w:rPr>
-          <w:noProof/>
-        </w:rPr>
-        <w:fldChar w:fldCharType="end"/>
-      </w:r>
+      <w:fldSimple w:instr=" SEQ Rysunek \* ARABIC ">
+        <w:r>
+          <w:rPr>
+            <w:noProof/>
+          </w:rPr>
+          <w:t>14</w:t>
+        </w:r>
+      </w:fldSimple>
       <w:r>
         <w:t xml:space="preserve">: Diagram klasy </w:t>
       </w:r>
@@ -4778,27 +4588,14 @@
       <w:r>
         <w:t xml:space="preserve">Rysunek </w:t>
       </w:r>
-      <w:r>
-        <w:fldChar w:fldCharType="begin"/>
-      </w:r>
-      <w:r>
-        <w:instrText xml:space="preserve"> SEQ Rysunek \* ARABIC </w:instrText>
-      </w:r>
-      <w:r>
-        <w:fldChar w:fldCharType="separate"/>
-      </w:r>
-      <w:r>
-        <w:rPr>
-          <w:noProof/>
-        </w:rPr>
-        <w:t>15</w:t>
-      </w:r>
-      <w:r>
-        <w:rPr>
-          <w:noProof/>
-        </w:rPr>
-        <w:fldChar w:fldCharType="end"/>
-      </w:r>
+      <w:fldSimple w:instr=" SEQ Rysunek \* ARABIC ">
+        <w:r>
+          <w:rPr>
+            <w:noProof/>
+          </w:rPr>
+          <w:t>15</w:t>
+        </w:r>
+      </w:fldSimple>
       <w:r>
         <w:t xml:space="preserve">: Diagram klasy </w:t>
       </w:r>
@@ -4890,27 +4687,14 @@
       <w:r>
         <w:t xml:space="preserve">Rysunek </w:t>
       </w:r>
-      <w:r>
-        <w:fldChar w:fldCharType="begin"/>
-      </w:r>
-      <w:r>
-        <w:instrText xml:space="preserve"> SEQ Rysunek \* ARABIC </w:instrText>
-      </w:r>
-      <w:r>
-        <w:fldChar w:fldCharType="separate"/>
-      </w:r>
-      <w:r>
-        <w:rPr>
-          <w:noProof/>
-        </w:rPr>
-        <w:t>16</w:t>
-      </w:r>
-      <w:r>
-        <w:rPr>
-          <w:noProof/>
-        </w:rPr>
-        <w:fldChar w:fldCharType="end"/>
-      </w:r>
+      <w:fldSimple w:instr=" SEQ Rysunek \* ARABIC ">
+        <w:r>
+          <w:rPr>
+            <w:noProof/>
+          </w:rPr>
+          <w:t>16</w:t>
+        </w:r>
+      </w:fldSimple>
       <w:r>
         <w:t>: Diagram klasy Idea</w:t>
       </w:r>
@@ -5039,27 +4823,14 @@
       <w:r>
         <w:t xml:space="preserve">Rysunek </w:t>
       </w:r>
-      <w:r>
-        <w:fldChar w:fldCharType="begin"/>
-      </w:r>
-      <w:r>
-        <w:instrText xml:space="preserve"> SEQ Rysunek \* ARABIC </w:instrText>
-      </w:r>
-      <w:r>
-        <w:fldChar w:fldCharType="separate"/>
-      </w:r>
-      <w:r>
-        <w:rPr>
-          <w:noProof/>
-        </w:rPr>
-        <w:t>17</w:t>
-      </w:r>
-      <w:r>
-        <w:rPr>
-          <w:noProof/>
-        </w:rPr>
-        <w:fldChar w:fldCharType="end"/>
-      </w:r>
+      <w:fldSimple w:instr=" SEQ Rysunek \* ARABIC ">
+        <w:r>
+          <w:rPr>
+            <w:noProof/>
+          </w:rPr>
+          <w:t>17</w:t>
+        </w:r>
+      </w:fldSimple>
       <w:r>
         <w:t xml:space="preserve">: Diagram klasy </w:t>
       </w:r>
@@ -5176,27 +4947,14 @@
       <w:r>
         <w:t xml:space="preserve">Rysunek </w:t>
       </w:r>
-      <w:r>
-        <w:fldChar w:fldCharType="begin"/>
-      </w:r>
-      <w:r>
-        <w:instrText xml:space="preserve"> SEQ Rysunek \* ARABIC </w:instrText>
-      </w:r>
-      <w:r>
-        <w:fldChar w:fldCharType="separate"/>
-      </w:r>
-      <w:r>
-        <w:rPr>
-          <w:noProof/>
-        </w:rPr>
-        <w:t>18</w:t>
-      </w:r>
-      <w:r>
-        <w:rPr>
-          <w:noProof/>
-        </w:rPr>
-        <w:fldChar w:fldCharType="end"/>
-      </w:r>
+      <w:fldSimple w:instr=" SEQ Rysunek \* ARABIC ">
+        <w:r>
+          <w:rPr>
+            <w:noProof/>
+          </w:rPr>
+          <w:t>18</w:t>
+        </w:r>
+      </w:fldSimple>
       <w:r>
         <w:t>: Diagram klasy Tag</w:t>
       </w:r>
@@ -5410,30 +5168,14 @@
       <w:r>
         <w:t xml:space="preserve">Rysunek </w:t>
       </w:r>
-      <w:r>
-        <w:fldChar w:fldCharType="begin"/>
-      </w:r>
-      <w:r>
-        <w:instrText xml:space="preserve"> SEQ Rysune</w:instrText>
-      </w:r>
-      <w:r>
-        <w:instrText xml:space="preserve">k \* ARABIC </w:instrText>
-      </w:r>
-      <w:r>
-        <w:fldChar w:fldCharType="separate"/>
-      </w:r>
-      <w:r>
-        <w:rPr>
-          <w:noProof/>
-        </w:rPr>
-        <w:t>19</w:t>
-      </w:r>
-      <w:r>
-        <w:rPr>
-          <w:noProof/>
-        </w:rPr>
-        <w:fldChar w:fldCharType="end"/>
-      </w:r>
+      <w:fldSimple w:instr=" SEQ Rysunek \* ARABIC ">
+        <w:r>
+          <w:rPr>
+            <w:noProof/>
+          </w:rPr>
+          <w:t>19</w:t>
+        </w:r>
+      </w:fldSimple>
       <w:r>
         <w:t xml:space="preserve">: Diagram klasy </w:t>
       </w:r>
@@ -5579,27 +5321,14 @@
       <w:r>
         <w:t xml:space="preserve">Rysunek </w:t>
       </w:r>
-      <w:r>
-        <w:fldChar w:fldCharType="begin"/>
-      </w:r>
-      <w:r>
-        <w:instrText xml:space="preserve"> SEQ Rysunek \* ARABIC </w:instrText>
-      </w:r>
-      <w:r>
-        <w:fldChar w:fldCharType="separate"/>
-      </w:r>
-      <w:r>
-        <w:rPr>
-          <w:noProof/>
-        </w:rPr>
-        <w:t>20</w:t>
-      </w:r>
-      <w:r>
-        <w:rPr>
-          <w:noProof/>
-        </w:rPr>
-        <w:fldChar w:fldCharType="end"/>
-      </w:r>
+      <w:fldSimple w:instr=" SEQ Rysunek \* ARABIC ">
+        <w:r>
+          <w:rPr>
+            <w:noProof/>
+          </w:rPr>
+          <w:t>20</w:t>
+        </w:r>
+      </w:fldSimple>
       <w:r>
         <w:t xml:space="preserve">: Diagram klasy </w:t>
       </w:r>
@@ -5711,27 +5440,14 @@
       <w:r>
         <w:t xml:space="preserve">Rysunek </w:t>
       </w:r>
-      <w:r>
-        <w:fldChar w:fldCharType="begin"/>
-      </w:r>
-      <w:r>
-        <w:instrText xml:space="preserve"> SEQ Rysunek \* ARABIC </w:instrText>
-      </w:r>
-      <w:r>
-        <w:fldChar w:fldCharType="separate"/>
-      </w:r>
-      <w:r>
-        <w:rPr>
-          <w:noProof/>
-        </w:rPr>
-        <w:t>21</w:t>
-      </w:r>
-      <w:r>
-        <w:rPr>
-          <w:noProof/>
-        </w:rPr>
-        <w:fldChar w:fldCharType="end"/>
-      </w:r>
+      <w:fldSimple w:instr=" SEQ Rysunek \* ARABIC ">
+        <w:r>
+          <w:rPr>
+            <w:noProof/>
+          </w:rPr>
+          <w:t>21</w:t>
+        </w:r>
+      </w:fldSimple>
       <w:r>
         <w:t xml:space="preserve">: </w:t>
       </w:r>
@@ -5767,6 +5483,8 @@
         <w:lastRenderedPageBreak/>
         <w:t>Diagram bazy danych</w:t>
       </w:r>
+      <w:bookmarkStart w:id="0" w:name="_GoBack"/>
+      <w:bookmarkEnd w:id="0"/>
     </w:p>
     <w:p>
       <w:pPr>
@@ -5780,8 +5498,8 @@
         </w:rPr>
         <w:drawing>
           <wp:inline distT="0" distB="0" distL="0" distR="0">
-            <wp:extent cx="5481349" cy="6337190"/>
-            <wp:effectExtent l="0" t="0" r="5080" b="6985"/>
+            <wp:extent cx="6553208" cy="6648450"/>
+            <wp:effectExtent l="0" t="0" r="0" b="0"/>
             <wp:docPr id="24" name="Obraz 24"/>
             <wp:cNvGraphicFramePr>
               <a:graphicFrameLocks xmlns:a="http://schemas.openxmlformats.org/drawingml/2006/main" noChangeAspect="1"/>
@@ -5803,13 +5521,13 @@
                         </a:ext>
                       </a:extLst>
                     </a:blip>
-                    <a:srcRect r="19031"/>
+                    <a:srcRect b="9960"/>
                     <a:stretch/>
                   </pic:blipFill>
                   <pic:spPr bwMode="auto">
                     <a:xfrm>
                       <a:off x="0" y="0"/>
-                      <a:ext cx="5511399" cy="6371932"/>
+                      <a:ext cx="6574311" cy="6669860"/>
                     </a:xfrm>
                     <a:prstGeom prst="rect">
                       <a:avLst/>
@@ -5839,27 +5557,14 @@
       <w:r>
         <w:t xml:space="preserve">Rysunek </w:t>
       </w:r>
-      <w:r>
-        <w:fldChar w:fldCharType="begin"/>
-      </w:r>
-      <w:r>
-        <w:instrText xml:space="preserve"> SEQ Rysunek \* ARABIC </w:instrText>
-      </w:r>
-      <w:r>
-        <w:fldChar w:fldCharType="separate"/>
-      </w:r>
-      <w:r>
-        <w:rPr>
-          <w:noProof/>
-        </w:rPr>
-        <w:t>22</w:t>
-      </w:r>
-      <w:r>
-        <w:rPr>
-          <w:noProof/>
-        </w:rPr>
-        <w:fldChar w:fldCharType="end"/>
-      </w:r>
+      <w:fldSimple w:instr=" SEQ Rysunek \* ARABIC ">
+        <w:r>
+          <w:rPr>
+            <w:noProof/>
+          </w:rPr>
+          <w:t>22</w:t>
+        </w:r>
+      </w:fldSimple>
       <w:r>
         <w:t>: Diagram bazy danych</w:t>
       </w:r>
@@ -6133,7 +5838,7 @@
           <w:rPr>
             <w:noProof/>
           </w:rPr>
-          <w:t>7</w:t>
+          <w:t>22</w:t>
         </w:r>
         <w:r>
           <w:fldChar w:fldCharType="end"/>
@@ -8830,7 +8535,7 @@
 </file>
 
 <file path=customXml/itemProps1.xml><?xml version="1.0" encoding="utf-8"?>
-<ds:datastoreItem xmlns:ds="http://schemas.openxmlformats.org/officeDocument/2006/customXml" ds:itemID="{4B329FC9-0E47-4232-A27F-C6715D329BB6}">
+<ds:datastoreItem xmlns:ds="http://schemas.openxmlformats.org/officeDocument/2006/customXml" ds:itemID="{A3897574-382F-4FFA-A317-3F7E16CBEA0D}">
   <ds:schemaRefs>
     <ds:schemaRef ds:uri="http://schemas.openxmlformats.org/officeDocument/2006/bibliography"/>
   </ds:schemaRefs>

</xml_diff>